<commit_message>
fetch: atualizado o estudo de viabilidade com detalhamento dos requisitos
</commit_message>
<xml_diff>
--- a/docs suporte/Estudo de Viabilidade de software.docx
+++ b/docs suporte/Estudo de Viabilidade de software.docx
@@ -1711,270 +1711,37 @@
       <w:pPr>
         <w:pStyle w:val="Ttulo1"/>
       </w:pPr>
-      <w:bookmarkStart w:id="1" w:name="_Toc7216701"/>
-      <w:r>
-        <w:t>ESTUDO DE VIABILIDADE</w:t>
-      </w:r>
-      <w:bookmarkEnd w:id="1"/>
-    </w:p>
-    <w:p>
-      <w:pPr>
-        <w:pStyle w:val="PargrafodaLista"/>
-      </w:pPr>
-      <w:r>
-        <w:t xml:space="preserve">Pontos de vista: </w:t>
-      </w:r>
-      <w:r>
-        <w:t xml:space="preserve">Tendo </w:t>
-      </w:r>
-      <w:r>
-        <w:t>em vista o</w:t>
-      </w:r>
-      <w:r>
-        <w:t xml:space="preserve"> desenvolvimento facilitado, plataformas gratuitas o custo relacionado ao desenvolvimento está por conta da hospedagem do aplicativo em </w:t>
-      </w:r>
-      <w:r>
-        <w:t>play</w:t>
-      </w:r>
-      <w:r>
-        <w:t xml:space="preserve"> </w:t>
-      </w:r>
-      <w:r>
-        <w:t xml:space="preserve">store e </w:t>
-      </w:r>
-      <w:proofErr w:type="spellStart"/>
-      <w:r>
-        <w:t>apple</w:t>
-      </w:r>
-      <w:proofErr w:type="spellEnd"/>
-      <w:r>
-        <w:t xml:space="preserve"> </w:t>
-      </w:r>
-      <w:r>
-        <w:t>s</w:t>
-      </w:r>
-      <w:r>
-        <w:t>tore</w:t>
-      </w:r>
-      <w:r>
-        <w:t>, assim como</w:t>
-      </w:r>
-      <w:r>
-        <w:t xml:space="preserve">, </w:t>
-      </w:r>
-      <w:r>
-        <w:t xml:space="preserve">hospedagem do banco de dados inicialmente </w:t>
-      </w:r>
-      <w:r>
-        <w:t xml:space="preserve">sugerido um </w:t>
-      </w:r>
-      <w:r>
-        <w:t xml:space="preserve">não relacional. Atualmente está sendo prevista a utilização de um banco de dados maior, criação de uma rede social. </w:t>
+      <w:r>
+        <w:t>ANÁLISE DE REQUISITOS</w:t>
       </w:r>
     </w:p>
     <w:p>
       <w:pPr>
         <w:pStyle w:val="Ttulo2"/>
       </w:pPr>
-      <w:bookmarkStart w:id="2" w:name="_Toc7216702"/>
-      <w:r>
-        <w:t xml:space="preserve">TIPOS DE </w:t>
-      </w:r>
-      <w:r>
-        <w:t>VIABILIDADE</w:t>
-      </w:r>
-      <w:r>
-        <w:t>:</w:t>
-      </w:r>
-      <w:bookmarkEnd w:id="2"/>
-      <w:r>
-        <w:t xml:space="preserve"> </w:t>
+      <w:r>
+        <w:t>Requisitos Funcionais</w:t>
       </w:r>
     </w:p>
     <w:p>
       <w:pPr>
         <w:pStyle w:val="Ttulo3"/>
       </w:pPr>
-      <w:bookmarkStart w:id="3" w:name="_Toc7216703"/>
-      <w:r>
-        <w:t xml:space="preserve">Viabilidade </w:t>
-      </w:r>
-      <w:r>
-        <w:t>Operacional</w:t>
-      </w:r>
-      <w:r>
-        <w:t>:</w:t>
-      </w:r>
-      <w:bookmarkEnd w:id="3"/>
-      <w:r>
-        <w:t xml:space="preserve"> </w:t>
-      </w:r>
-    </w:p>
-    <w:p>
-      <w:pPr>
-        <w:pStyle w:val="PargrafodaLista"/>
-      </w:pPr>
-      <w:r>
-        <w:t xml:space="preserve">O aplicativo tem grande valor para </w:t>
-      </w:r>
-      <w:r>
-        <w:t xml:space="preserve">criadores/administradores e até mesmo os participantes </w:t>
-      </w:r>
-      <w:r>
-        <w:t>da liga</w:t>
-      </w:r>
-      <w:r>
-        <w:t xml:space="preserve"> </w:t>
-      </w:r>
-      <w:r>
-        <w:t xml:space="preserve">uma vez que o painel te a meta de auxiliar na </w:t>
-      </w:r>
-      <w:r>
-        <w:lastRenderedPageBreak/>
-        <w:t>administração dos times, administração da liga por completo, e na administração do mercado financeiro.</w:t>
-      </w:r>
-    </w:p>
-    <w:p>
-      <w:pPr>
-        <w:pStyle w:val="PargrafodaLista"/>
-      </w:pPr>
-      <w:r>
-        <w:t xml:space="preserve">Espera-se que com este aplicativo </w:t>
-      </w:r>
-      <w:r>
-        <w:t>facilite o gerenciamento das ligas dos usuários do s-</w:t>
-      </w:r>
-      <w:proofErr w:type="spellStart"/>
-      <w:r>
-        <w:t>sportsPanel</w:t>
-      </w:r>
-      <w:proofErr w:type="spellEnd"/>
-      <w:r>
-        <w:t xml:space="preserve">. A utilização de linguagens populares como </w:t>
-      </w:r>
-      <w:proofErr w:type="spellStart"/>
-      <w:r>
-        <w:t>javascript</w:t>
-      </w:r>
-      <w:proofErr w:type="spellEnd"/>
-      <w:r>
-        <w:t xml:space="preserve"> e de frameworks como </w:t>
-      </w:r>
-      <w:proofErr w:type="spellStart"/>
-      <w:r>
-        <w:t>react-js</w:t>
-      </w:r>
-      <w:proofErr w:type="spellEnd"/>
-      <w:r>
-        <w:t xml:space="preserve"> e </w:t>
-      </w:r>
-      <w:proofErr w:type="spellStart"/>
-      <w:r>
-        <w:t>react-native</w:t>
-      </w:r>
-      <w:proofErr w:type="spellEnd"/>
-      <w:r>
-        <w:t xml:space="preserve">, tornará o desenvolvimento da aplicação mais facilitado. Há fatores de sistemas de gerenciamento de banco de dados que pode ser relacional ou não relacional (SQL ou </w:t>
-      </w:r>
-      <w:proofErr w:type="spellStart"/>
-      <w:r>
-        <w:t>MongoDB</w:t>
-      </w:r>
-      <w:proofErr w:type="spellEnd"/>
-      <w:r>
-        <w:t xml:space="preserve">). </w:t>
-      </w:r>
-    </w:p>
-    <w:p>
-      <w:pPr>
-        <w:pStyle w:val="Ttulo3"/>
-      </w:pPr>
-      <w:bookmarkStart w:id="4" w:name="_Toc7216704"/>
-      <w:r>
-        <w:t>Viabilidade Técnica</w:t>
-      </w:r>
-      <w:r>
-        <w:t>:</w:t>
-      </w:r>
-      <w:bookmarkEnd w:id="4"/>
-      <w:r>
-        <w:t xml:space="preserve"> </w:t>
-      </w:r>
-    </w:p>
-    <w:p>
-      <w:pPr>
-        <w:pStyle w:val="PargrafodaLista"/>
-      </w:pPr>
-      <w:r>
-        <w:t xml:space="preserve">O uso de tecnologias livres e de frameworks gratuitos e que tem </w:t>
-      </w:r>
-      <w:r>
-        <w:t>distribuição ampla, tornar-se-á facilitada a hospedagem do sistema. No momento não é possível saber ainda qual o fluxo de dados realizados com a aplicação em produção. Contudo é possível dizer que por ser proposto um desenvolvimento em tecnologias de fácil hospedagem, com certeza tornará o desenvolvimento com menor custo.</w:t>
-      </w:r>
-    </w:p>
-    <w:p>
-      <w:pPr>
-        <w:pStyle w:val="Ttulo3"/>
-      </w:pPr>
-      <w:bookmarkStart w:id="5" w:name="_Toc7216707"/>
-      <w:r>
-        <w:t xml:space="preserve">Viabilidade de </w:t>
-      </w:r>
-      <w:r>
-        <w:t>Cronograma</w:t>
-      </w:r>
-      <w:r>
-        <w:t>:</w:t>
-      </w:r>
-      <w:bookmarkEnd w:id="5"/>
-    </w:p>
-    <w:p>
-      <w:pPr>
-        <w:pStyle w:val="PargrafodaLista"/>
-      </w:pPr>
-      <w:r>
-        <w:t xml:space="preserve">Há outros projetos sendo desenvolvidos contemporaneamente, e por isso, além de ser um projeto grande, o desenvolvimento está sendo realizado pelo gerente do projeto, o que pode ocasionar dificuldades quanto ao </w:t>
-      </w:r>
-      <w:r>
-        <w:t>calendário.</w:t>
-      </w:r>
-    </w:p>
-    <w:p>
-      <w:pPr>
-        <w:pStyle w:val="PargrafodaLista"/>
-      </w:pPr>
-      <w:r>
-        <w:t>Ainda não há um cronograma de desenvolvimento, após tal atividade ter sido desenvolvida, melhor poderá serem traçados os marcos das atividades</w:t>
-      </w:r>
-      <w:r>
-        <w:t>.</w:t>
-      </w:r>
-    </w:p>
-    <w:p>
-      <w:pPr>
-        <w:pStyle w:val="PargrafodaLista"/>
-      </w:pPr>
-      <w:r>
-        <w:t>Por ter atividade laborais extras, o desenvolvedor pode ser envolvido e trabalhar poucas horas no projeto, entretanto o desenvolvimento do cronograma deverá ser levado em conta a carga horária diária para trabalhar no projeto</w:t>
-      </w:r>
-      <w:r>
-        <w:t>;</w:t>
-      </w:r>
-    </w:p>
-    <w:p>
-      <w:pPr>
-        <w:pStyle w:val="Ttulo3"/>
-      </w:pPr>
-      <w:r>
-        <w:t>Viabilidade de Marketing</w:t>
-      </w:r>
-    </w:p>
-    <w:p>
-      <w:pPr>
-        <w:pStyle w:val="PargrafodaLista"/>
-      </w:pPr>
-      <w:r>
-        <w:t xml:space="preserve">Pelo fato de haver outras aplicações que realizam a mesma atividade, as atividades de marketing estão sendo previstas por meio eletrônico. Marketing digital está sendo um ponto focal no ramo. Outras aplicações semelhantes utilizam redes sociais para a divulgação de seus produtos. </w:t>
+      <w:r>
+        <w:tab/>
+      </w:r>
+      <w:bookmarkStart w:id="1" w:name="_GoBack"/>
+      <w:r>
+        <w:t>Gerenciamento de Usuários</w:t>
+      </w:r>
+    </w:p>
+    <w:p>
+      <w:pPr>
+        <w:pStyle w:val="Ttulo4"/>
+      </w:pPr>
+      <w:r>
+        <w:tab/>
+        <w:t>Cadastro de usuário</w:t>
       </w:r>
     </w:p>
     <w:p>
@@ -1985,6 +1752,557 @@
         </w:rPr>
       </w:pPr>
       <w:r>
+        <w:t xml:space="preserve">Para cadastrar o usuário inicialmente passar apenas dados básicos como e-mail, </w:t>
+      </w:r>
+      <w:r>
+        <w:t xml:space="preserve">nome completo, time que usará como base e </w:t>
+      </w:r>
+      <w:r>
+        <w:t>gerar uma senha aleatória, enviar a senha ao e-mail</w:t>
+      </w:r>
+      <w:r>
+        <w:t>.</w:t>
+      </w:r>
+      <w:r>
+        <w:t xml:space="preserve"> </w:t>
+      </w:r>
+    </w:p>
+    <w:p>
+      <w:pPr>
+        <w:pStyle w:val="PargrafodaLista"/>
+      </w:pPr>
+      <w:r>
+        <w:t>Usuário acessará o cadastro por meio do link enviado no e-mail, utilizando a senha temporária, a aplicação deve exigir a alteração de senha antes que o usuário realize qualquer ação no sistema.</w:t>
+      </w:r>
+    </w:p>
+    <w:p>
+      <w:pPr>
+        <w:pStyle w:val="PargrafodaLista"/>
+      </w:pPr>
+      <w:r>
+        <w:t>Quais alterações o usuário poderá realizar em seu sistema? Nome que será exibido em seu dashboard</w:t>
+      </w:r>
+      <w:r>
+        <w:t xml:space="preserve">, buscar os jogadores de seu time, nome que será </w:t>
+      </w:r>
+      <w:r>
+        <w:lastRenderedPageBreak/>
+        <w:t>exibido para seu time, poderá colocar o escudo de seu time, foto e escolher quais notícias deseja ver em seu dashboard.</w:t>
+      </w:r>
+    </w:p>
+    <w:p>
+      <w:pPr>
+        <w:pStyle w:val="Ttulo4"/>
+      </w:pPr>
+      <w:r>
+        <w:tab/>
+        <w:t>Nivelar Acesso de Usuários</w:t>
+      </w:r>
+    </w:p>
+    <w:p>
+      <w:pPr>
+        <w:pStyle w:val="PargrafodaLista"/>
+      </w:pPr>
+      <w:r>
+        <w:t xml:space="preserve">Após a realização </w:t>
+      </w:r>
+      <w:r>
+        <w:t>do cadastro do usuário, o administrador da liga (pode ser algum participante nomeado para gerenciar o painel), irá defini</w:t>
+      </w:r>
+      <w:r>
+        <w:t>r o nível de acesso do usuário, se administrador da liga, administrador do painel, tesoureiro, participante usuário.</w:t>
+      </w:r>
+    </w:p>
+    <w:p>
+      <w:pPr>
+        <w:pStyle w:val="Ttulo3"/>
+      </w:pPr>
+      <w:r>
+        <w:tab/>
+        <w:t>Gerenciamento de Ligas</w:t>
+      </w:r>
+    </w:p>
+    <w:p>
+      <w:pPr>
+        <w:pStyle w:val="PargrafodaLista"/>
+        <w:ind w:firstLine="0"/>
+      </w:pPr>
+      <w:r>
+        <w:tab/>
+      </w:r>
+      <w:r>
+        <w:t xml:space="preserve">Ao iniciar o painel da liga, o administrador do painel definirá se a liga terá outros campeonatos (semelhantes a copas, campeonatos regionais, campeonatos temporários (eventos), campeonatos com os melhores colocados na liga e em outros campeonatos. Ou seja, pode criar campeonatos dentro da liga definindo os critérios que desejar para os admitidos. Por exemplo: Pode ser criado um campeonato com fase de grupos com todos os times da liga, e com fases </w:t>
+      </w:r>
+      <w:proofErr w:type="spellStart"/>
+      <w:r>
+        <w:t>mata-mata</w:t>
+      </w:r>
+      <w:proofErr w:type="spellEnd"/>
+      <w:r>
+        <w:t xml:space="preserve">, ida e volta ou apenas 1 jogo por decisão, até a final. Mas também pode definir um campeonato curto apenas com os 8 primeiros colocados da liga na temporada passada e outra com os 8 colocados sequenciais (posição 9 a 16), caso tenham mais participantes, podem ser definidos outros critérios. </w:t>
+      </w:r>
+    </w:p>
+    <w:p>
+      <w:pPr>
+        <w:pStyle w:val="PargrafodaLista"/>
+      </w:pPr>
+      <w:r>
+        <w:t>Pode ser definido se haverá zonas de rebaixamento, e zonas de promoção, assim, tendo times suficientes podem haver duas séries A e B e se ainda times suficientes C ou até mesmo D.</w:t>
+      </w:r>
+    </w:p>
+    <w:p>
+      <w:pPr>
+        <w:pStyle w:val="PargrafodaLista"/>
+      </w:pPr>
+      <w:r>
+        <w:t>O administrador define quantos times disputarão cada liga. Se a liga tiver 10 times participantes, pode ser definida uma série A com 10 times ou poder definir serie A com 8 times e uma série B com 2 times. Essa modularização ficará a critério dos administradores da liga.</w:t>
+      </w:r>
+    </w:p>
+    <w:p>
+      <w:pPr>
+        <w:pStyle w:val="Ttulo3"/>
+      </w:pPr>
+      <w:r>
+        <w:tab/>
+        <w:t>Gerenciamento do Mercado Financeiro</w:t>
+      </w:r>
+    </w:p>
+    <w:p>
+      <w:pPr>
+        <w:pStyle w:val="PargrafodaLista"/>
+        <w:ind w:firstLine="0"/>
+      </w:pPr>
+      <w:r>
+        <w:tab/>
+      </w:r>
+      <w:r>
+        <w:t>Os administradores definirão qual será a moeda corrente na liga, bastando digitar o nome da moeda no momento da configuração do painel e o símbolo da moeda terá a primeira letra do nome, seguido do símbolo ‘$’. Caso o nome da moeda tenha um nome composto então o símbolo da moeda terá duas letras a primeira maiúscula e a segunda minúscula seguido de cifrão. Supondo que o nome da moeda seja ‘</w:t>
+      </w:r>
+      <w:r>
+        <w:rPr>
+          <w:i/>
+        </w:rPr>
+        <w:t>e-</w:t>
+      </w:r>
+      <w:proofErr w:type="spellStart"/>
+      <w:r>
+        <w:rPr>
+          <w:i/>
+        </w:rPr>
+        <w:t>sportsPanel</w:t>
+      </w:r>
+      <w:proofErr w:type="spellEnd"/>
+      <w:r>
+        <w:t>’ o símbolo da moeda será ‘</w:t>
+      </w:r>
+      <w:r>
+        <w:rPr>
+          <w:i/>
+        </w:rPr>
+        <w:t>Es$</w:t>
+      </w:r>
+      <w:r>
+        <w:t xml:space="preserve">’. Essas </w:t>
+      </w:r>
+      <w:r>
+        <w:lastRenderedPageBreak/>
+        <w:t>serão as configurações padrões. Entretanto haverá a possibilidade de definir manualmente o símbolo da moeda, o exemplo acima pode ficar ‘</w:t>
+      </w:r>
+      <w:proofErr w:type="spellStart"/>
+      <w:r>
+        <w:rPr>
+          <w:i/>
+        </w:rPr>
+        <w:t>Ep</w:t>
+      </w:r>
+      <w:proofErr w:type="spellEnd"/>
+      <w:r>
+        <w:rPr>
+          <w:i/>
+        </w:rPr>
+        <w:t>$</w:t>
+      </w:r>
+      <w:r>
+        <w:t>’.</w:t>
+      </w:r>
+    </w:p>
+    <w:p>
+      <w:pPr>
+        <w:pStyle w:val="PargrafodaLista"/>
+        <w:ind w:firstLine="708"/>
+      </w:pPr>
+      <w:r>
+        <w:t>O mercado financeiro da liga, tem módulos de compra e venda, as compras podem ser diretas ou por leilão (disputa por maior lance)</w:t>
+      </w:r>
+      <w:r>
+        <w:t xml:space="preserve">. As compras/vendas diretas ocorrem quando um usuário envia uma proposta direta a outro usuário para compra de algum jogador. O usuário proprietário do jogador terá um prazo de resposta à proposta, este prazo é definido no momento de configuração da liga no painel, importante dizer que o prazo será contado e não prorrogado a partir da primeira proposta recebida. </w:t>
+      </w:r>
+    </w:p>
+    <w:p>
+      <w:pPr>
+        <w:pStyle w:val="PargrafodaLista"/>
+        <w:ind w:firstLine="708"/>
+      </w:pPr>
+      <w:r>
+        <w:t xml:space="preserve">Caso o usuário proprietário receba mais de uma proposta, antes de responder a primeira, </w:t>
+      </w:r>
+      <w:r>
+        <w:rPr>
+          <w:i/>
+        </w:rPr>
+        <w:t>afirmativamente</w:t>
+      </w:r>
+      <w:r>
+        <w:t>, ou antes de finalizado o prazo sem resposta, então o jogador será comercializado por leilão entre os dois usuários interessados. Este leilão pode ocorrer a qualquer momento, mas a transferência do jogador ocorrerá apenas no período de janela de transferência aberto. Os leilões têm prazo para finalizar e os usuários têm prazo para oferecer seus lances (contrapropostas).</w:t>
+      </w:r>
+    </w:p>
+    <w:p>
+      <w:pPr>
+        <w:pStyle w:val="PargrafodaLista"/>
+        <w:ind w:firstLine="708"/>
+      </w:pPr>
+      <w:r>
+        <w:t>Leilão de janela de transferência. Em todas as janelas de transferência, os usuários poderão fazer novas contratações de jogadores livres (</w:t>
+      </w:r>
+      <w:proofErr w:type="spellStart"/>
+      <w:r>
+        <w:t>free</w:t>
+      </w:r>
+      <w:proofErr w:type="spellEnd"/>
+      <w:r>
+        <w:t xml:space="preserve"> </w:t>
+      </w:r>
+      <w:proofErr w:type="spellStart"/>
+      <w:r>
+        <w:t>agents</w:t>
+      </w:r>
+      <w:proofErr w:type="spellEnd"/>
+      <w:r>
+        <w:t>). Todos esses jogadores estarão disponíveis</w:t>
+      </w:r>
+      <w:r>
+        <w:t xml:space="preserve"> para</w:t>
+      </w:r>
+      <w:r>
+        <w:t xml:space="preserve"> compra </w:t>
+      </w:r>
+      <w:r>
+        <w:t>no</w:t>
+      </w:r>
+      <w:r>
+        <w:t xml:space="preserve"> leilão</w:t>
+      </w:r>
+      <w:r>
+        <w:t>.</w:t>
+      </w:r>
+      <w:r>
+        <w:t xml:space="preserve"> </w:t>
+      </w:r>
+      <w:r>
+        <w:t>Q</w:t>
+      </w:r>
+      <w:r>
+        <w:t>ualquer usuário poderá dar um lance por um jogador</w:t>
+      </w:r>
+      <w:r>
+        <w:t xml:space="preserve">, o maior lance naquele jogador será o vencedor e o usuário contratará o jogador. </w:t>
+      </w:r>
+      <w:r>
+        <w:t xml:space="preserve">Os leilões também ocorrerão pelo painel, o usuário realizará o login em seu usuário e em seu dashboard, caso tenha um leilão aberto ele poderá visualizar o leilão e participar realizando uma oferta. O preço atual, após o último lance ofertado será apresentado na tela do leilão a oferta mínima e o saldo disponível em caixa para participar do leilão. O saldo disponível será calculado </w:t>
+      </w:r>
+      <w:r>
+        <w:t>por meio da fórmula [</w:t>
+      </w:r>
+      <w:r>
+        <w:t>valor em caixa – obrigações</w:t>
+      </w:r>
+      <w:r>
+        <w:t>]</w:t>
+      </w:r>
+      <w:r>
+        <w:t>.</w:t>
+      </w:r>
+    </w:p>
+    <w:p>
+      <w:pPr>
+        <w:pStyle w:val="Ttulo1"/>
+      </w:pPr>
+      <w:bookmarkStart w:id="2" w:name="_Toc7216701"/>
+      <w:bookmarkEnd w:id="1"/>
+      <w:r>
+        <w:t>ESTUDO DE VIABILIDADE</w:t>
+      </w:r>
+      <w:bookmarkEnd w:id="2"/>
+    </w:p>
+    <w:p>
+      <w:pPr>
+        <w:pStyle w:val="PargrafodaLista"/>
+      </w:pPr>
+      <w:r>
+        <w:t xml:space="preserve">Pontos de vista: </w:t>
+      </w:r>
+      <w:r>
+        <w:t xml:space="preserve">Tendo </w:t>
+      </w:r>
+      <w:r>
+        <w:t>em vista o</w:t>
+      </w:r>
+      <w:r>
+        <w:t xml:space="preserve"> desenvolvimento facilitado, plataformas gratuitas o custo relacionado ao desenvolvimento está por conta da hospedagem do aplicativo em </w:t>
+      </w:r>
+      <w:r>
+        <w:t>play</w:t>
+      </w:r>
+      <w:r>
+        <w:t xml:space="preserve"> </w:t>
+      </w:r>
+      <w:r>
+        <w:t xml:space="preserve">store e </w:t>
+      </w:r>
+      <w:proofErr w:type="spellStart"/>
+      <w:r>
+        <w:t>apple</w:t>
+      </w:r>
+      <w:proofErr w:type="spellEnd"/>
+      <w:r>
+        <w:t xml:space="preserve"> </w:t>
+      </w:r>
+      <w:r>
+        <w:t>s</w:t>
+      </w:r>
+      <w:r>
+        <w:t>tore</w:t>
+      </w:r>
+      <w:r>
+        <w:t>, assim como</w:t>
+      </w:r>
+      <w:r>
+        <w:t xml:space="preserve">, </w:t>
+      </w:r>
+      <w:r>
+        <w:t xml:space="preserve">hospedagem do banco de dados inicialmente </w:t>
+      </w:r>
+      <w:r>
+        <w:t xml:space="preserve">sugerido um </w:t>
+      </w:r>
+      <w:r>
+        <w:t xml:space="preserve">não relacional. Atualmente está </w:t>
+      </w:r>
+      <w:r>
+        <w:lastRenderedPageBreak/>
+        <w:t xml:space="preserve">sendo prevista a utilização de um banco de dados maior, criação de uma rede social. </w:t>
+      </w:r>
+    </w:p>
+    <w:p>
+      <w:pPr>
+        <w:pStyle w:val="Ttulo2"/>
+      </w:pPr>
+      <w:bookmarkStart w:id="3" w:name="_Toc7216702"/>
+      <w:r>
+        <w:t xml:space="preserve">TIPOS DE </w:t>
+      </w:r>
+      <w:r>
+        <w:t>VIABILIDADE</w:t>
+      </w:r>
+      <w:r>
+        <w:t>:</w:t>
+      </w:r>
+      <w:bookmarkEnd w:id="3"/>
+      <w:r>
+        <w:t xml:space="preserve"> </w:t>
+      </w:r>
+    </w:p>
+    <w:p>
+      <w:pPr>
+        <w:pStyle w:val="Ttulo3"/>
+      </w:pPr>
+      <w:bookmarkStart w:id="4" w:name="_Toc7216703"/>
+      <w:r>
+        <w:t xml:space="preserve">Viabilidade </w:t>
+      </w:r>
+      <w:r>
+        <w:t>Operacional</w:t>
+      </w:r>
+      <w:r>
+        <w:t>:</w:t>
+      </w:r>
+      <w:bookmarkEnd w:id="4"/>
+      <w:r>
+        <w:t xml:space="preserve"> </w:t>
+      </w:r>
+    </w:p>
+    <w:p>
+      <w:pPr>
+        <w:pStyle w:val="PargrafodaLista"/>
+      </w:pPr>
+      <w:r>
+        <w:t xml:space="preserve">O aplicativo tem grande valor para </w:t>
+      </w:r>
+      <w:r>
+        <w:t xml:space="preserve">criadores/administradores e até mesmo os participantes </w:t>
+      </w:r>
+      <w:r>
+        <w:t>da liga</w:t>
+      </w:r>
+      <w:r>
+        <w:t xml:space="preserve"> </w:t>
+      </w:r>
+      <w:r>
+        <w:t>uma vez que o painel te a meta de auxiliar na administração dos times, administração da liga por completo, e na administração do mercado financeiro.</w:t>
+      </w:r>
+    </w:p>
+    <w:p>
+      <w:pPr>
+        <w:pStyle w:val="PargrafodaLista"/>
+      </w:pPr>
+      <w:r>
+        <w:t xml:space="preserve">Espera-se que com este aplicativo </w:t>
+      </w:r>
+      <w:r>
+        <w:t>facilite o gerenciamento das ligas dos usuários do s-</w:t>
+      </w:r>
+      <w:proofErr w:type="spellStart"/>
+      <w:r>
+        <w:t>sportsPanel</w:t>
+      </w:r>
+      <w:proofErr w:type="spellEnd"/>
+      <w:r>
+        <w:t xml:space="preserve">. A utilização de linguagens populares como </w:t>
+      </w:r>
+      <w:proofErr w:type="spellStart"/>
+      <w:r>
+        <w:t>javascript</w:t>
+      </w:r>
+      <w:proofErr w:type="spellEnd"/>
+      <w:r>
+        <w:t xml:space="preserve"> e de frameworks como </w:t>
+      </w:r>
+      <w:proofErr w:type="spellStart"/>
+      <w:r>
+        <w:t>react-js</w:t>
+      </w:r>
+      <w:proofErr w:type="spellEnd"/>
+      <w:r>
+        <w:t xml:space="preserve"> e </w:t>
+      </w:r>
+      <w:proofErr w:type="spellStart"/>
+      <w:r>
+        <w:t>react-native</w:t>
+      </w:r>
+      <w:proofErr w:type="spellEnd"/>
+      <w:r>
+        <w:t xml:space="preserve">, tornará o desenvolvimento da aplicação mais facilitado. Há fatores de sistemas de gerenciamento de banco de dados que pode ser relacional ou não relacional (SQL ou </w:t>
+      </w:r>
+      <w:proofErr w:type="spellStart"/>
+      <w:r>
+        <w:t>MongoDB</w:t>
+      </w:r>
+      <w:proofErr w:type="spellEnd"/>
+      <w:r>
+        <w:t xml:space="preserve">). </w:t>
+      </w:r>
+    </w:p>
+    <w:p>
+      <w:pPr>
+        <w:pStyle w:val="Ttulo3"/>
+      </w:pPr>
+      <w:bookmarkStart w:id="5" w:name="_Toc7216704"/>
+      <w:r>
+        <w:t>Viabilidade Técnica</w:t>
+      </w:r>
+      <w:r>
+        <w:t>:</w:t>
+      </w:r>
+      <w:bookmarkEnd w:id="5"/>
+      <w:r>
+        <w:t xml:space="preserve"> </w:t>
+      </w:r>
+    </w:p>
+    <w:p>
+      <w:pPr>
+        <w:pStyle w:val="PargrafodaLista"/>
+      </w:pPr>
+      <w:r>
+        <w:t xml:space="preserve">O uso de tecnologias livres e de frameworks gratuitos e que tem </w:t>
+      </w:r>
+      <w:r>
+        <w:t>distribuição ampla, tornar-se-á facilitada a hospedagem do sistema. No momento não é possível saber ainda qual o fluxo de dados realizados com a aplicação em produção. Contudo é possível dizer que por ser proposto um desenvolvimento em tecnologias de fácil hospedagem, com certeza tornará o desenvolvimento com menor custo.</w:t>
+      </w:r>
+    </w:p>
+    <w:p>
+      <w:pPr>
+        <w:pStyle w:val="Ttulo3"/>
+      </w:pPr>
+      <w:bookmarkStart w:id="6" w:name="_Toc7216707"/>
+      <w:r>
+        <w:t xml:space="preserve">Viabilidade de </w:t>
+      </w:r>
+      <w:r>
+        <w:t>Cronograma</w:t>
+      </w:r>
+      <w:r>
+        <w:t>:</w:t>
+      </w:r>
+      <w:bookmarkEnd w:id="6"/>
+    </w:p>
+    <w:p>
+      <w:pPr>
+        <w:pStyle w:val="PargrafodaLista"/>
+      </w:pPr>
+      <w:r>
+        <w:t xml:space="preserve">Há outros projetos sendo desenvolvidos contemporaneamente, e por isso, além de ser um projeto grande, o desenvolvimento está sendo realizado pelo gerente do projeto, o que pode ocasionar dificuldades quanto ao </w:t>
+      </w:r>
+      <w:r>
+        <w:t>calendário.</w:t>
+      </w:r>
+    </w:p>
+    <w:p>
+      <w:pPr>
+        <w:pStyle w:val="PargrafodaLista"/>
+      </w:pPr>
+      <w:r>
+        <w:t>Ainda não há um cronograma de desenvolvimento, após tal atividade ter sido desenvolvida, melhor poderá serem traçados os marcos das atividades</w:t>
+      </w:r>
+      <w:r>
+        <w:t>.</w:t>
+      </w:r>
+    </w:p>
+    <w:p>
+      <w:pPr>
+        <w:pStyle w:val="PargrafodaLista"/>
+      </w:pPr>
+      <w:r>
+        <w:t>Por ter atividade laborais extras, o desenvolvedor pode ser envolvido e trabalhar poucas horas no projeto, entretanto o desenvolvimento do cronograma deverá ser levado em conta a carga horária diária para trabalhar no projeto</w:t>
+      </w:r>
+      <w:r>
+        <w:t>;</w:t>
+      </w:r>
+    </w:p>
+    <w:p>
+      <w:pPr>
+        <w:pStyle w:val="Ttulo3"/>
+      </w:pPr>
+      <w:r>
+        <w:lastRenderedPageBreak/>
+        <w:t>Viabilidade de Marketing</w:t>
+      </w:r>
+    </w:p>
+    <w:p>
+      <w:pPr>
+        <w:pStyle w:val="PargrafodaLista"/>
+      </w:pPr>
+      <w:r>
+        <w:t xml:space="preserve">Pelo fato de haver outras aplicações que realizam a mesma atividade, as atividades de marketing estão sendo previstas por meio eletrônico. Marketing digital está sendo um ponto focal no ramo. Outras aplicações semelhantes utilizam redes sociais para a divulgação de seus produtos. </w:t>
+      </w:r>
+    </w:p>
+    <w:p>
+      <w:pPr>
+        <w:pStyle w:val="PargrafodaLista"/>
+        <w:rPr>
+          <w:u w:val="single"/>
+        </w:rPr>
+      </w:pPr>
+      <w:r>
         <w:t xml:space="preserve">Quando o desenvolvimento atingir 90% iniciar os trabalhos de marketing digitais por meio de blogs, </w:t>
       </w:r>
       <w:proofErr w:type="spellStart"/>
@@ -2025,7 +2343,6 @@
         <w:pStyle w:val="Ttulo3"/>
       </w:pPr>
       <w:r>
-        <w:lastRenderedPageBreak/>
         <w:t>Conclusão:</w:t>
       </w:r>
     </w:p>
@@ -2044,8 +2361,6 @@
       <w:r>
         <w:t>Após aprovação do documento, iniciar o desenvolvimento imediato de módulos iniciais da aplicação.</w:t>
       </w:r>
-      <w:bookmarkStart w:id="6" w:name="_GoBack"/>
-      <w:bookmarkEnd w:id="6"/>
     </w:p>
     <w:sectPr>
       <w:pgSz w:w="11906" w:h="16838"/>
@@ -2966,6 +3281,28 @@
       <w:szCs w:val="24"/>
     </w:rPr>
   </w:style>
+  <w:style w:type="paragraph" w:styleId="Ttulo4">
+    <w:name w:val="heading 4"/>
+    <w:basedOn w:val="Normal"/>
+    <w:next w:val="Normal"/>
+    <w:link w:val="Ttulo4Char"/>
+    <w:uiPriority w:val="9"/>
+    <w:unhideWhenUsed/>
+    <w:qFormat/>
+    <w:rsid w:val="001F1BF3"/>
+    <w:pPr>
+      <w:keepNext/>
+      <w:keepLines/>
+      <w:spacing w:before="40" w:after="0"/>
+      <w:outlineLvl w:val="3"/>
+    </w:pPr>
+    <w:rPr>
+      <w:rFonts w:asciiTheme="majorHAnsi" w:eastAsiaTheme="majorEastAsia" w:hAnsiTheme="majorHAnsi" w:cstheme="majorBidi"/>
+      <w:i/>
+      <w:iCs/>
+      <w:color w:val="2F5496" w:themeColor="accent1" w:themeShade="BF"/>
+    </w:rPr>
+  </w:style>
   <w:style w:type="character" w:default="1" w:styleId="Fontepargpadro">
     <w:name w:val="Default Paragraph Font"/>
     <w:uiPriority w:val="1"/>
@@ -2998,7 +3335,7 @@
     <w:basedOn w:val="Normal"/>
     <w:uiPriority w:val="34"/>
     <w:qFormat/>
-    <w:rsid w:val="00991879"/>
+    <w:rsid w:val="00CE10AA"/>
     <w:pPr>
       <w:spacing w:line="360" w:lineRule="auto"/>
       <w:ind w:firstLine="851"/>
@@ -3160,6 +3497,19 @@
       <w:rFonts w:eastAsiaTheme="minorEastAsia"/>
       <w:color w:val="5A5A5A" w:themeColor="text1" w:themeTint="A5"/>
       <w:spacing w:val="15"/>
+    </w:rPr>
+  </w:style>
+  <w:style w:type="character" w:customStyle="1" w:styleId="Ttulo4Char">
+    <w:name w:val="Título 4 Char"/>
+    <w:basedOn w:val="Fontepargpadro"/>
+    <w:link w:val="Ttulo4"/>
+    <w:uiPriority w:val="9"/>
+    <w:rsid w:val="001F1BF3"/>
+    <w:rPr>
+      <w:rFonts w:asciiTheme="majorHAnsi" w:eastAsiaTheme="majorEastAsia" w:hAnsiTheme="majorHAnsi" w:cstheme="majorBidi"/>
+      <w:i/>
+      <w:iCs/>
+      <w:color w:val="2F5496" w:themeColor="accent1" w:themeShade="BF"/>
     </w:rPr>
   </w:style>
 </w:styles>
@@ -3465,7 +3815,7 @@
 </file>
 
 <file path=customXml/itemProps1.xml><?xml version="1.0" encoding="utf-8"?>
-<ds:datastoreItem xmlns:ds="http://schemas.openxmlformats.org/officeDocument/2006/customXml" ds:itemID="{6695F78E-0845-4267-A318-5EC8ADCC94B6}">
+<ds:datastoreItem xmlns:ds="http://schemas.openxmlformats.org/officeDocument/2006/customXml" ds:itemID="{9C50AA1C-D4CC-4CFB-BDD3-316B692428C9}">
   <ds:schemaRefs>
     <ds:schemaRef ds:uri="http://schemas.openxmlformats.org/officeDocument/2006/bibliography"/>
   </ds:schemaRefs>

</xml_diff>